<commit_message>
feat(report generation): report generation almost ready
The system generates a report, with a basic text, in .docx format. It remains to replace the fields with the corresponding info, but I'm able to do it yet.
</commit_message>
<xml_diff>
--- a/crud/static/formats/Reporte general beneficiario.docx
+++ b/crud/static/formats/Reporte general beneficiario.docx
@@ -4,258 +4,524 @@
   <w:body>
     <w:p>
       <w:pPr>
-        <w:pStyle w:val="Ttulo1"/>
-      </w:pPr>
-      <w:r>
-        <w:t>Reporte general beneficiario</w:t>
-      </w:r>
-    </w:p>
-    <w:p/>
-    <w:p>
-      <w:r>
-        <w:t>Fecha: [Fecha]</w:t>
-      </w:r>
-    </w:p>
-    <w:p/>
-    <w:p>
-      <w:pPr>
-        <w:rPr>
+        <w:jc w:val="center"/>
+        <w:rPr>
+          <w:rFonts w:ascii="Arial" w:hAnsi="Arial" w:cs="Arial"/>
           <w:b/>
           <w:bCs/>
-        </w:rPr>
-      </w:pPr>
-      <w:r>
-        <w:rPr>
+          <w:sz w:val="20"/>
+          <w:szCs w:val="20"/>
+        </w:rPr>
+      </w:pPr>
+      <w:r>
+        <w:rPr>
+          <w:rFonts w:ascii="Arial" w:hAnsi="Arial" w:cs="Arial"/>
           <w:b/>
           <w:bCs/>
-        </w:rPr>
-        <w:t>A quien pueda interesarle,</w:t>
-      </w:r>
-    </w:p>
-    <w:p>
-      <w:r>
-        <w:t>Este informe tiene como propósito proporcionar una visión integral del rendimiento académico y la participación estudiantil del beneficiario de la beca {{ estudiante }} durante el período académico {{ semestre }}. A continuación, se detallan las actividades no académicas, el desempeño en las asignaturas y la asistencia a monitorías</w:t>
-      </w:r>
-      <w:r>
-        <w:t>, junto con un testimonio dado por el estudiante.</w:t>
-      </w:r>
-    </w:p>
-    <w:p/>
-    <w:p>
-      <w:pPr>
-        <w:rPr>
+          <w:sz w:val="20"/>
+          <w:szCs w:val="20"/>
+        </w:rPr>
+        <w:t>Reporte general beneficiario</w:t>
+      </w:r>
+    </w:p>
+    <w:p>
+      <w:pPr>
+        <w:rPr>
+          <w:rFonts w:ascii="Arial" w:hAnsi="Arial" w:cs="Arial"/>
+          <w:sz w:val="20"/>
+          <w:szCs w:val="20"/>
+        </w:rPr>
+      </w:pPr>
+    </w:p>
+    <w:p>
+      <w:pPr>
+        <w:jc w:val="both"/>
+        <w:rPr>
+          <w:rFonts w:ascii="Arial" w:hAnsi="Arial" w:cs="Arial"/>
+          <w:sz w:val="20"/>
+          <w:szCs w:val="20"/>
+        </w:rPr>
+      </w:pPr>
+      <w:r>
+        <w:rPr>
+          <w:rFonts w:ascii="Arial" w:hAnsi="Arial" w:cs="Arial"/>
+          <w:sz w:val="20"/>
+          <w:szCs w:val="20"/>
+        </w:rPr>
+        <w:t>Fecha: [Fecha]</w:t>
+      </w:r>
+    </w:p>
+    <w:p>
+      <w:pPr>
+        <w:jc w:val="both"/>
+        <w:rPr>
+          <w:rFonts w:ascii="Arial" w:hAnsi="Arial" w:cs="Arial"/>
+          <w:sz w:val="20"/>
+          <w:szCs w:val="20"/>
+        </w:rPr>
+      </w:pPr>
+    </w:p>
+    <w:p>
+      <w:pPr>
+        <w:jc w:val="both"/>
+        <w:rPr>
+          <w:rFonts w:ascii="Arial" w:hAnsi="Arial" w:cs="Arial"/>
           <w:b/>
           <w:bCs/>
-        </w:rPr>
-      </w:pPr>
-      <w:r>
-        <w:rPr>
+          <w:sz w:val="20"/>
+          <w:szCs w:val="20"/>
+        </w:rPr>
+      </w:pPr>
+      <w:r>
+        <w:rPr>
+          <w:rFonts w:ascii="Arial" w:hAnsi="Arial" w:cs="Arial"/>
           <w:b/>
           <w:bCs/>
-        </w:rPr>
-        <w:t>1.</w:t>
-      </w:r>
-      <w:r>
-        <w:rPr>
+          <w:sz w:val="20"/>
+          <w:szCs w:val="20"/>
+        </w:rPr>
+        <w:t>A quien pueda interesarle,</w:t>
+      </w:r>
+    </w:p>
+    <w:p>
+      <w:pPr>
+        <w:jc w:val="both"/>
+        <w:rPr>
+          <w:rFonts w:ascii="Arial" w:hAnsi="Arial" w:cs="Arial"/>
+          <w:sz w:val="20"/>
+          <w:szCs w:val="20"/>
+        </w:rPr>
+      </w:pPr>
+      <w:r>
+        <w:rPr>
+          <w:rFonts w:ascii="Arial" w:hAnsi="Arial" w:cs="Arial"/>
+          <w:sz w:val="20"/>
+          <w:szCs w:val="20"/>
+        </w:rPr>
+        <w:t xml:space="preserve">Este informe tiene como propósito proporcionar una visión integral del rendimiento académico y la participación estudiantil del beneficiario de la beca </w:t>
+      </w:r>
+      <w:r>
+        <w:rPr>
+          <w:rFonts w:ascii="Arial" w:hAnsi="Arial" w:cs="Arial"/>
+          <w:sz w:val="20"/>
+          <w:szCs w:val="20"/>
+        </w:rPr>
+        <w:t>[</w:t>
+      </w:r>
+      <w:r>
+        <w:rPr>
+          <w:rFonts w:ascii="Arial" w:hAnsi="Arial" w:cs="Arial"/>
+          <w:sz w:val="20"/>
+          <w:szCs w:val="20"/>
+        </w:rPr>
+        <w:t>estudiante</w:t>
+      </w:r>
+      <w:r>
+        <w:rPr>
+          <w:rFonts w:ascii="Arial" w:hAnsi="Arial" w:cs="Arial"/>
+          <w:sz w:val="20"/>
+          <w:szCs w:val="20"/>
+        </w:rPr>
+        <w:t>]</w:t>
+      </w:r>
+      <w:r>
+        <w:rPr>
+          <w:rFonts w:ascii="Arial" w:hAnsi="Arial" w:cs="Arial"/>
+          <w:sz w:val="20"/>
+          <w:szCs w:val="20"/>
+        </w:rPr>
+        <w:t xml:space="preserve"> durante el período académico {{ semestre }}. A continuación, se detallan las actividades no académicas, el desempeño en las asignaturas y la asistencia a monitorías</w:t>
+      </w:r>
+      <w:r>
+        <w:rPr>
+          <w:rFonts w:ascii="Arial" w:hAnsi="Arial" w:cs="Arial"/>
+          <w:sz w:val="20"/>
+          <w:szCs w:val="20"/>
+        </w:rPr>
+        <w:t>, junto con un testimonio dado por el estudiante.</w:t>
+      </w:r>
+    </w:p>
+    <w:p>
+      <w:pPr>
+        <w:jc w:val="both"/>
+        <w:rPr>
+          <w:rFonts w:ascii="Arial" w:hAnsi="Arial" w:cs="Arial"/>
+          <w:sz w:val="20"/>
+          <w:szCs w:val="20"/>
+        </w:rPr>
+      </w:pPr>
+    </w:p>
+    <w:p>
+      <w:pPr>
+        <w:jc w:val="both"/>
+        <w:rPr>
+          <w:rFonts w:ascii="Arial" w:hAnsi="Arial" w:cs="Arial"/>
           <w:b/>
           <w:bCs/>
-        </w:rPr>
-        <w:t xml:space="preserve"> Testimonio del estudiante</w:t>
-      </w:r>
-      <w:r>
-        <w:rPr>
+          <w:sz w:val="20"/>
+          <w:szCs w:val="20"/>
+        </w:rPr>
+      </w:pPr>
+      <w:r>
+        <w:rPr>
+          <w:rFonts w:ascii="Arial" w:hAnsi="Arial" w:cs="Arial"/>
           <w:b/>
           <w:bCs/>
-        </w:rPr>
-        <w:t>:</w:t>
-      </w:r>
-    </w:p>
-    <w:p>
-      <w:r>
+          <w:sz w:val="20"/>
+          <w:szCs w:val="20"/>
+        </w:rPr>
+        <w:t>1. Testimonio del estudiante:</w:t>
+      </w:r>
+    </w:p>
+    <w:p>
+      <w:pPr>
+        <w:jc w:val="both"/>
+        <w:rPr>
+          <w:rFonts w:ascii="Arial" w:hAnsi="Arial" w:cs="Arial"/>
+          <w:sz w:val="20"/>
+          <w:szCs w:val="20"/>
+        </w:rPr>
+      </w:pPr>
+      <w:r>
+        <w:rPr>
+          <w:rFonts w:ascii="Arial" w:hAnsi="Arial" w:cs="Arial"/>
+          <w:sz w:val="20"/>
+          <w:szCs w:val="20"/>
+        </w:rPr>
         <w:t>El siguiente, es el testimonio dado por el estudiante:</w:t>
       </w:r>
     </w:p>
     <w:p>
-      <w:r>
+      <w:pPr>
+        <w:jc w:val="both"/>
+        <w:rPr>
+          <w:rFonts w:ascii="Arial" w:hAnsi="Arial" w:cs="Arial"/>
+          <w:sz w:val="20"/>
+          <w:szCs w:val="20"/>
+        </w:rPr>
+      </w:pPr>
+      <w:r>
+        <w:rPr>
+          <w:rFonts w:ascii="Arial" w:hAnsi="Arial" w:cs="Arial"/>
+          <w:sz w:val="20"/>
+          <w:szCs w:val="20"/>
+        </w:rPr>
         <w:t>{{ testimonio }}</w:t>
       </w:r>
     </w:p>
-    <w:p/>
-    <w:p>
-      <w:pPr>
-        <w:rPr>
+    <w:p>
+      <w:pPr>
+        <w:jc w:val="both"/>
+        <w:rPr>
+          <w:rFonts w:ascii="Arial" w:hAnsi="Arial" w:cs="Arial"/>
+          <w:sz w:val="20"/>
+          <w:szCs w:val="20"/>
+        </w:rPr>
+      </w:pPr>
+    </w:p>
+    <w:p>
+      <w:pPr>
+        <w:jc w:val="both"/>
+        <w:rPr>
+          <w:rFonts w:ascii="Arial" w:hAnsi="Arial" w:cs="Arial"/>
           <w:b/>
           <w:bCs/>
-        </w:rPr>
-      </w:pPr>
-      <w:r>
-        <w:rPr>
+          <w:sz w:val="20"/>
+          <w:szCs w:val="20"/>
+        </w:rPr>
+      </w:pPr>
+      <w:r>
+        <w:rPr>
+          <w:rFonts w:ascii="Arial" w:hAnsi="Arial" w:cs="Arial"/>
           <w:b/>
           <w:bCs/>
+          <w:sz w:val="20"/>
+          <w:szCs w:val="20"/>
         </w:rPr>
         <w:t>2</w:t>
       </w:r>
       <w:r>
         <w:rPr>
+          <w:rFonts w:ascii="Arial" w:hAnsi="Arial" w:cs="Arial"/>
           <w:b/>
           <w:bCs/>
+          <w:sz w:val="20"/>
+          <w:szCs w:val="20"/>
         </w:rPr>
         <w:t>. Actividades No Académicas:</w:t>
       </w:r>
     </w:p>
     <w:p>
-      <w:r>
+      <w:pPr>
+        <w:jc w:val="both"/>
+        <w:rPr>
+          <w:rFonts w:ascii="Arial" w:hAnsi="Arial" w:cs="Arial"/>
+          <w:sz w:val="20"/>
+          <w:szCs w:val="20"/>
+        </w:rPr>
+      </w:pPr>
+      <w:r>
+        <w:rPr>
+          <w:rFonts w:ascii="Arial" w:hAnsi="Arial" w:cs="Arial"/>
+          <w:sz w:val="20"/>
+          <w:szCs w:val="20"/>
+        </w:rPr>
         <w:t>Las actividades extracurriculares, cuyo propósito es el enriquecimiento de la experiencia estudiantil mediante la positiva contribución al entorno universitario, a las que el beneficiario {{ estudiante }} ha asistido son:</w:t>
       </w:r>
     </w:p>
     <w:p>
       <w:pPr>
-        <w:pStyle w:val="Prrafodelista"/>
-        <w:numPr>
-          <w:ilvl w:val="0"/>
-          <w:numId w:val="1"/>
-        </w:numPr>
-      </w:pPr>
-      <w:r>
-        <w:t>Actividad 1 – horas.</w:t>
-      </w:r>
-    </w:p>
-    <w:p>
-      <w:pPr>
-        <w:pStyle w:val="Prrafodelista"/>
-        <w:numPr>
-          <w:ilvl w:val="0"/>
-          <w:numId w:val="1"/>
-        </w:numPr>
-      </w:pPr>
-      <w:r>
-        <w:t>Actividad 2 – horas.</w:t>
-      </w:r>
-    </w:p>
-    <w:p>
-      <w:pPr>
-        <w:pStyle w:val="Prrafodelista"/>
-        <w:numPr>
-          <w:ilvl w:val="0"/>
-          <w:numId w:val="1"/>
-        </w:numPr>
-      </w:pPr>
-      <w:r>
-        <w:t>Actividad 3 – horas.</w:t>
-      </w:r>
-    </w:p>
-    <w:p/>
-    <w:p>
-      <w:pPr>
-        <w:rPr>
+        <w:jc w:val="both"/>
+        <w:rPr>
+          <w:rFonts w:ascii="Arial" w:hAnsi="Arial" w:cs="Arial"/>
+          <w:sz w:val="20"/>
+          <w:szCs w:val="20"/>
+        </w:rPr>
+      </w:pPr>
+      <w:r>
+        <w:rPr>
+          <w:rFonts w:ascii="Arial" w:hAnsi="Arial" w:cs="Arial"/>
+          <w:sz w:val="20"/>
+          <w:szCs w:val="20"/>
+        </w:rPr>
+        <w:t>{{ actividades }}</w:t>
+      </w:r>
+    </w:p>
+    <w:p>
+      <w:pPr>
+        <w:jc w:val="both"/>
+        <w:rPr>
+          <w:rFonts w:ascii="Arial" w:hAnsi="Arial" w:cs="Arial"/>
+          <w:sz w:val="20"/>
+          <w:szCs w:val="20"/>
+        </w:rPr>
+      </w:pPr>
+    </w:p>
+    <w:p>
+      <w:pPr>
+        <w:jc w:val="both"/>
+        <w:rPr>
+          <w:rFonts w:ascii="Arial" w:hAnsi="Arial" w:cs="Arial"/>
           <w:b/>
           <w:bCs/>
-        </w:rPr>
-      </w:pPr>
-      <w:r>
-        <w:rPr>
+          <w:sz w:val="20"/>
+          <w:szCs w:val="20"/>
+        </w:rPr>
+      </w:pPr>
+      <w:r>
+        <w:rPr>
+          <w:rFonts w:ascii="Arial" w:hAnsi="Arial" w:cs="Arial"/>
           <w:b/>
           <w:bCs/>
+          <w:sz w:val="20"/>
+          <w:szCs w:val="20"/>
         </w:rPr>
         <w:t>3</w:t>
       </w:r>
       <w:r>
         <w:rPr>
+          <w:rFonts w:ascii="Arial" w:hAnsi="Arial" w:cs="Arial"/>
           <w:b/>
           <w:bCs/>
+          <w:sz w:val="20"/>
+          <w:szCs w:val="20"/>
         </w:rPr>
         <w:t>. Participación en Monitorías:</w:t>
       </w:r>
     </w:p>
     <w:p>
-      <w:r>
+      <w:pPr>
+        <w:jc w:val="both"/>
+        <w:rPr>
+          <w:rFonts w:ascii="Arial" w:hAnsi="Arial" w:cs="Arial"/>
+          <w:sz w:val="20"/>
+          <w:szCs w:val="20"/>
+        </w:rPr>
+      </w:pPr>
+      <w:r>
+        <w:rPr>
+          <w:rFonts w:ascii="Arial" w:hAnsi="Arial" w:cs="Arial"/>
+          <w:sz w:val="20"/>
+          <w:szCs w:val="20"/>
+        </w:rPr>
         <w:t>Las monitorías a las que el estudiante ha asistido, con la finalidad de obtener apoyo en las materias a las que, en este período académico, se encuentra inscrito, son las siguientes:</w:t>
       </w:r>
     </w:p>
     <w:p>
       <w:pPr>
-        <w:pStyle w:val="Prrafodelista"/>
-        <w:numPr>
-          <w:ilvl w:val="0"/>
-          <w:numId w:val="2"/>
-        </w:numPr>
-      </w:pPr>
-      <w:r>
-        <w:t>Monitoría 1 - Fecha</w:t>
-      </w:r>
-    </w:p>
-    <w:p>
-      <w:pPr>
-        <w:rPr>
+        <w:jc w:val="both"/>
+        <w:rPr>
+          <w:rFonts w:ascii="Arial" w:hAnsi="Arial" w:cs="Arial"/>
+          <w:sz w:val="20"/>
+          <w:szCs w:val="20"/>
+        </w:rPr>
+      </w:pPr>
+      <w:r>
+        <w:rPr>
+          <w:rFonts w:ascii="Arial" w:hAnsi="Arial" w:cs="Arial"/>
+          <w:sz w:val="20"/>
+          <w:szCs w:val="20"/>
+        </w:rPr>
+        <w:t>{{ monitorias }}</w:t>
+      </w:r>
+    </w:p>
+    <w:p>
+      <w:pPr>
+        <w:jc w:val="both"/>
+        <w:rPr>
+          <w:rFonts w:ascii="Arial" w:hAnsi="Arial" w:cs="Arial"/>
+          <w:sz w:val="20"/>
+          <w:szCs w:val="20"/>
+        </w:rPr>
+      </w:pPr>
+    </w:p>
+    <w:p>
+      <w:pPr>
+        <w:jc w:val="both"/>
+        <w:rPr>
+          <w:rFonts w:ascii="Arial" w:hAnsi="Arial" w:cs="Arial"/>
           <w:b/>
           <w:bCs/>
-        </w:rPr>
-      </w:pPr>
-    </w:p>
-    <w:p>
-      <w:r>
-        <w:t>El beneficiario ha participado activamente en monitorías, demostrando un compromiso con la excelencia académica y una disposición para contribuir al aprendizaje colectivo. [Detalles sobre las monitorías asistidas, materias abordadas y participación activa.]</w:t>
-      </w:r>
-    </w:p>
-    <w:p/>
-    <w:p>
-      <w:pPr>
-        <w:rPr>
+          <w:sz w:val="20"/>
+          <w:szCs w:val="20"/>
+        </w:rPr>
+      </w:pPr>
+      <w:r>
+        <w:rPr>
+          <w:rFonts w:ascii="Arial" w:hAnsi="Arial" w:cs="Arial"/>
           <w:b/>
           <w:bCs/>
-        </w:rPr>
-      </w:pPr>
-      <w:r>
-        <w:rPr>
+          <w:sz w:val="20"/>
+          <w:szCs w:val="20"/>
+        </w:rPr>
+        <w:t>4</w:t>
+      </w:r>
+      <w:r>
+        <w:rPr>
+          <w:rFonts w:ascii="Arial" w:hAnsi="Arial" w:cs="Arial"/>
           <w:b/>
           <w:bCs/>
-        </w:rPr>
-        <w:lastRenderedPageBreak/>
-        <w:t>4</w:t>
-      </w:r>
-      <w:r>
-        <w:rPr>
-          <w:b/>
-          <w:bCs/>
+          <w:sz w:val="20"/>
+          <w:szCs w:val="20"/>
         </w:rPr>
         <w:t>. Desempeño Académico:</w:t>
       </w:r>
     </w:p>
     <w:p>
-      <w:r>
+      <w:pPr>
+        <w:jc w:val="both"/>
+        <w:rPr>
+          <w:rFonts w:ascii="Arial" w:hAnsi="Arial" w:cs="Arial"/>
+          <w:sz w:val="20"/>
+          <w:szCs w:val="20"/>
+        </w:rPr>
+      </w:pPr>
+      <w:r>
+        <w:rPr>
+          <w:rFonts w:ascii="Arial" w:hAnsi="Arial" w:cs="Arial"/>
+          <w:sz w:val="20"/>
+          <w:szCs w:val="20"/>
+        </w:rPr>
         <w:t>Con respecto al desempeño académico del estudiante, durante el período de evaluación</w:t>
       </w:r>
       <w:r>
+        <w:rPr>
+          <w:rFonts w:ascii="Arial" w:hAnsi="Arial" w:cs="Arial"/>
+          <w:sz w:val="20"/>
+          <w:szCs w:val="20"/>
+        </w:rPr>
         <w:t>,</w:t>
       </w:r>
       <w:r>
+        <w:rPr>
+          <w:rFonts w:ascii="Arial" w:hAnsi="Arial" w:cs="Arial"/>
+          <w:sz w:val="20"/>
+          <w:szCs w:val="20"/>
+        </w:rPr>
         <w:t xml:space="preserve"> </w:t>
       </w:r>
       <w:r>
+        <w:rPr>
+          <w:rFonts w:ascii="Arial" w:hAnsi="Arial" w:cs="Arial"/>
+          <w:sz w:val="20"/>
+          <w:szCs w:val="20"/>
+        </w:rPr>
         <w:t>s</w:t>
       </w:r>
       <w:r>
+        <w:rPr>
+          <w:rFonts w:ascii="Arial" w:hAnsi="Arial" w:cs="Arial"/>
+          <w:sz w:val="20"/>
+          <w:szCs w:val="20"/>
+        </w:rPr>
         <w:t xml:space="preserve">e adjunta </w:t>
       </w:r>
       <w:r>
+        <w:rPr>
+          <w:rFonts w:ascii="Arial" w:hAnsi="Arial" w:cs="Arial"/>
+          <w:sz w:val="20"/>
+          <w:szCs w:val="20"/>
+        </w:rPr>
         <w:t xml:space="preserve">la información </w:t>
       </w:r>
       <w:r>
+        <w:rPr>
+          <w:rFonts w:ascii="Arial" w:hAnsi="Arial" w:cs="Arial"/>
+          <w:sz w:val="20"/>
+          <w:szCs w:val="20"/>
+        </w:rPr>
         <w:t xml:space="preserve">detallada </w:t>
       </w:r>
       <w:r>
+        <w:rPr>
+          <w:rFonts w:ascii="Arial" w:hAnsi="Arial" w:cs="Arial"/>
+          <w:sz w:val="20"/>
+          <w:szCs w:val="20"/>
+        </w:rPr>
         <w:t xml:space="preserve">de </w:t>
       </w:r>
       <w:r>
+        <w:rPr>
+          <w:rFonts w:ascii="Arial" w:hAnsi="Arial" w:cs="Arial"/>
+          <w:sz w:val="20"/>
+          <w:szCs w:val="20"/>
+        </w:rPr>
         <w:t>las calificaciones obtenidas en cada asignatura</w:t>
       </w:r>
       <w:r>
+        <w:rPr>
+          <w:rFonts w:ascii="Arial" w:hAnsi="Arial" w:cs="Arial"/>
+          <w:sz w:val="20"/>
+          <w:szCs w:val="20"/>
+        </w:rPr>
         <w:t>:</w:t>
       </w:r>
     </w:p>
-    <w:p/>
-    <w:p>
-      <w:r>
+    <w:p>
+      <w:pPr>
+        <w:jc w:val="both"/>
+        <w:rPr>
+          <w:rFonts w:ascii="Arial" w:hAnsi="Arial" w:cs="Arial"/>
+          <w:sz w:val="20"/>
+          <w:szCs w:val="20"/>
+        </w:rPr>
+      </w:pPr>
+    </w:p>
+    <w:p>
+      <w:pPr>
+        <w:jc w:val="both"/>
+        <w:rPr>
+          <w:rFonts w:ascii="Arial" w:hAnsi="Arial" w:cs="Arial"/>
+          <w:sz w:val="20"/>
+          <w:szCs w:val="20"/>
+        </w:rPr>
+      </w:pPr>
+      <w:r>
+        <w:rPr>
+          <w:rFonts w:ascii="Arial" w:hAnsi="Arial" w:cs="Arial"/>
+          <w:sz w:val="20"/>
+          <w:szCs w:val="20"/>
+        </w:rPr>
         <w:t>{{ informe rendimiento académico }}</w:t>
       </w:r>
     </w:p>

</xml_diff>

<commit_message>
feat(info replacement): add non academic activities and crea report to info replacement
</commit_message>
<xml_diff>
--- a/crud/static/formats/Reporte general beneficiario.docx
+++ b/crud/static/formats/Reporte general beneficiario.docx
@@ -332,6 +332,7 @@
         </w:rPr>
         <w:t>[</w:t>
       </w:r>
+      <w:proofErr w:type="spellStart"/>
       <w:r>
         <w:rPr>
           <w:rFonts w:ascii="Arial" w:hAnsi="Arial" w:cs="Arial"/>
@@ -340,6 +341,15 @@
         </w:rPr>
         <w:t>testimonio</w:t>
       </w:r>
+      <w:r>
+        <w:rPr>
+          <w:rFonts w:ascii="Arial" w:hAnsi="Arial" w:cs="Arial"/>
+          <w:sz w:val="20"/>
+          <w:szCs w:val="20"/>
+        </w:rPr>
+        <w:t>_estudiante</w:t>
+      </w:r>
+      <w:proofErr w:type="spellEnd"/>
       <w:r>
         <w:rPr>
           <w:rFonts w:ascii="Arial" w:hAnsi="Arial" w:cs="Arial"/>
@@ -458,6 +468,7 @@
         </w:rPr>
         <w:t>[</w:t>
       </w:r>
+      <w:proofErr w:type="spellStart"/>
       <w:r>
         <w:rPr>
           <w:rFonts w:ascii="Arial" w:hAnsi="Arial" w:cs="Arial"/>
@@ -466,6 +477,15 @@
         </w:rPr>
         <w:t>actividades</w:t>
       </w:r>
+      <w:r>
+        <w:rPr>
+          <w:rFonts w:ascii="Arial" w:hAnsi="Arial" w:cs="Arial"/>
+          <w:sz w:val="20"/>
+          <w:szCs w:val="20"/>
+        </w:rPr>
+        <w:t>_no_académicas</w:t>
+      </w:r>
+      <w:proofErr w:type="spellEnd"/>
       <w:r>
         <w:rPr>
           <w:rFonts w:ascii="Arial" w:hAnsi="Arial" w:cs="Arial"/>
@@ -552,6 +572,15 @@
         </w:rPr>
         <w:t>[</w:t>
       </w:r>
+      <w:proofErr w:type="spellStart"/>
+      <w:r>
+        <w:rPr>
+          <w:rFonts w:ascii="Arial" w:hAnsi="Arial" w:cs="Arial"/>
+          <w:sz w:val="20"/>
+          <w:szCs w:val="20"/>
+        </w:rPr>
+        <w:t>asistencia_</w:t>
+      </w:r>
       <w:r>
         <w:rPr>
           <w:rFonts w:ascii="Arial" w:hAnsi="Arial" w:cs="Arial"/>
@@ -560,6 +589,7 @@
         </w:rPr>
         <w:t>monitorias</w:t>
       </w:r>
+      <w:proofErr w:type="spellEnd"/>
       <w:r>
         <w:rPr>
           <w:rFonts w:ascii="Arial" w:hAnsi="Arial" w:cs="Arial"/>
@@ -728,14 +758,48 @@
         </w:rPr>
         <w:t>[</w:t>
       </w:r>
-      <w:r>
-        <w:rPr>
-          <w:rFonts w:ascii="Arial" w:hAnsi="Arial" w:cs="Arial"/>
-          <w:sz w:val="20"/>
-          <w:szCs w:val="20"/>
-        </w:rPr>
-        <w:t>informe rendimiento académico</w:t>
-      </w:r>
+      <w:proofErr w:type="spellStart"/>
+      <w:r>
+        <w:rPr>
+          <w:rFonts w:ascii="Arial" w:hAnsi="Arial" w:cs="Arial"/>
+          <w:sz w:val="20"/>
+          <w:szCs w:val="20"/>
+        </w:rPr>
+        <w:t>informe</w:t>
+      </w:r>
+      <w:r>
+        <w:rPr>
+          <w:rFonts w:ascii="Arial" w:hAnsi="Arial" w:cs="Arial"/>
+          <w:sz w:val="20"/>
+          <w:szCs w:val="20"/>
+        </w:rPr>
+        <w:t>_</w:t>
+      </w:r>
+      <w:r>
+        <w:rPr>
+          <w:rFonts w:ascii="Arial" w:hAnsi="Arial" w:cs="Arial"/>
+          <w:sz w:val="20"/>
+          <w:szCs w:val="20"/>
+        </w:rPr>
+        <w:t>rendimiento</w:t>
+      </w:r>
+      <w:r>
+        <w:rPr>
+          <w:rFonts w:ascii="Arial" w:hAnsi="Arial" w:cs="Arial"/>
+          <w:sz w:val="20"/>
+          <w:szCs w:val="20"/>
+        </w:rPr>
+        <w:t>_</w:t>
+      </w:r>
+      <w:r>
+        <w:rPr>
+          <w:rFonts w:ascii="Arial" w:hAnsi="Arial" w:cs="Arial"/>
+          <w:sz w:val="20"/>
+          <w:szCs w:val="20"/>
+        </w:rPr>
+        <w:t>académico</w:t>
+      </w:r>
+      <w:proofErr w:type="spellEnd"/>
       <w:r>
         <w:rPr>
           <w:rFonts w:ascii="Arial" w:hAnsi="Arial" w:cs="Arial"/>

</xml_diff>

<commit_message>
feat: add academic report sending
The academic report is sent, with the general report, when there is a report that corresponds to the selected student.

Also, add verifications to manage when the user doesn't select a donor or a student
</commit_message>
<xml_diff>
--- a/crud/static/formats/Reporte general beneficiario.docx
+++ b/crud/static/formats/Reporte general beneficiario.docx
@@ -1,6 +1,6 @@
 
 <file path=word/document.xml><?xml version="1.0" encoding="utf-8"?>
-<w:document xmlns:wpc="http://schemas.microsoft.com/office/word/2010/wordprocessingCanvas" xmlns:cx="http://schemas.microsoft.com/office/drawing/2014/chartex" xmlns:cx1="http://schemas.microsoft.com/office/drawing/2015/9/8/chartex" xmlns:cx2="http://schemas.microsoft.com/office/drawing/2015/10/21/chartex" xmlns:cx3="http://schemas.microsoft.com/office/drawing/2016/5/9/chartex" xmlns:cx4="http://schemas.microsoft.com/office/drawing/2016/5/10/chartex" xmlns:cx5="http://schemas.microsoft.com/office/drawing/2016/5/11/chartex" xmlns:cx6="http://schemas.microsoft.com/office/drawing/2016/5/12/chartex" xmlns:cx7="http://schemas.microsoft.com/office/drawing/2016/5/13/chartex" xmlns:cx8="http://schemas.microsoft.com/office/drawing/2016/5/14/chartex" xmlns:mc="http://schemas.openxmlformats.org/markup-compatibility/2006" xmlns:aink="http://schemas.microsoft.com/office/drawing/2016/ink" xmlns:am3d="http://schemas.microsoft.com/office/drawing/2017/model3d" xmlns:o="urn:schemas-microsoft-com:office:office" xmlns:oel="http://schemas.microsoft.com/office/2019/extlst" xmlns:r="http://schemas.openxmlformats.org/officeDocument/2006/relationships" xmlns:m="http://schemas.openxmlformats.org/officeDocument/2006/math" xmlns:v="urn:schemas-microsoft-com:vml" xmlns:wp14="http://schemas.microsoft.com/office/word/2010/wordprocessingDrawing" xmlns:wp="http://schemas.openxmlformats.org/drawingml/2006/wordprocessingDrawing" xmlns:w10="urn:schemas-microsoft-com:office:word" xmlns:w="http://schemas.openxmlformats.org/wordprocessingml/2006/main" xmlns:w14="http://schemas.microsoft.com/office/word/2010/wordml" xmlns:w15="http://schemas.microsoft.com/office/word/2012/wordml" xmlns:w16cex="http://schemas.microsoft.com/office/word/2018/wordml/cex" xmlns:w16cid="http://schemas.microsoft.com/office/word/2016/wordml/cid" xmlns:w16="http://schemas.microsoft.com/office/word/2018/wordml" xmlns:w16sdtdh="http://schemas.microsoft.com/office/word/2020/wordml/sdtdatahash" xmlns:w16se="http://schemas.microsoft.com/office/word/2015/wordml/symex" xmlns:wpg="http://schemas.microsoft.com/office/word/2010/wordprocessingGroup" xmlns:wpi="http://schemas.microsoft.com/office/word/2010/wordprocessingInk" xmlns:wne="http://schemas.microsoft.com/office/word/2006/wordml" xmlns:wps="http://schemas.microsoft.com/office/word/2010/wordprocessingShape" mc:Ignorable="w14 w15 w16se w16cid w16 w16cex w16sdtdh wp14">
+<w:document xmlns:wpc="http://schemas.microsoft.com/office/word/2010/wordprocessingCanvas" xmlns:cx="http://schemas.microsoft.com/office/drawing/2014/chartex" xmlns:cx1="http://schemas.microsoft.com/office/drawing/2015/9/8/chartex" xmlns:cx2="http://schemas.microsoft.com/office/drawing/2015/10/21/chartex" xmlns:cx3="http://schemas.microsoft.com/office/drawing/2016/5/9/chartex" xmlns:cx4="http://schemas.microsoft.com/office/drawing/2016/5/10/chartex" xmlns:cx5="http://schemas.microsoft.com/office/drawing/2016/5/11/chartex" xmlns:cx6="http://schemas.microsoft.com/office/drawing/2016/5/12/chartex" xmlns:cx7="http://schemas.microsoft.com/office/drawing/2016/5/13/chartex" xmlns:cx8="http://schemas.microsoft.com/office/drawing/2016/5/14/chartex" xmlns:mc="http://schemas.openxmlformats.org/markup-compatibility/2006" xmlns:aink="http://schemas.microsoft.com/office/drawing/2016/ink" xmlns:am3d="http://schemas.microsoft.com/office/drawing/2017/model3d" xmlns:o="urn:schemas-microsoft-com:office:office" xmlns:r="http://schemas.openxmlformats.org/officeDocument/2006/relationships" xmlns:m="http://schemas.openxmlformats.org/officeDocument/2006/math" xmlns:v="urn:schemas-microsoft-com:vml" xmlns:wp14="http://schemas.microsoft.com/office/word/2010/wordprocessingDrawing" xmlns:wp="http://schemas.openxmlformats.org/drawingml/2006/wordprocessingDrawing" xmlns:w10="urn:schemas-microsoft-com:office:word" xmlns:w="http://schemas.openxmlformats.org/wordprocessingml/2006/main" xmlns:w14="http://schemas.microsoft.com/office/word/2010/wordml" xmlns:w15="http://schemas.microsoft.com/office/word/2012/wordml" xmlns:w16cex="http://schemas.microsoft.com/office/word/2018/wordml/cex" xmlns:w16cid="http://schemas.microsoft.com/office/word/2016/wordml/cid" xmlns:w16="http://schemas.microsoft.com/office/word/2018/wordml" xmlns:w16sdtdh="http://schemas.microsoft.com/office/word/2020/wordml/sdtdatahash" xmlns:w16se="http://schemas.microsoft.com/office/word/2015/wordml/symex" xmlns:wpg="http://schemas.microsoft.com/office/word/2010/wordprocessingGroup" xmlns:wpi="http://schemas.microsoft.com/office/word/2010/wordprocessingInk" xmlns:wne="http://schemas.microsoft.com/office/word/2006/wordml" xmlns:wps="http://schemas.microsoft.com/office/word/2010/wordprocessingShape" mc:Ignorable="w14 w15 w16se w16cid w16 w16cex w16sdtdh wp14">
   <w:body>
     <w:p>
       <w:pPr>
@@ -332,7 +332,6 @@
         </w:rPr>
         <w:t>[</w:t>
       </w:r>
-      <w:proofErr w:type="spellStart"/>
       <w:r>
         <w:rPr>
           <w:rFonts w:ascii="Arial" w:hAnsi="Arial" w:cs="Arial"/>
@@ -349,7 +348,6 @@
         </w:rPr>
         <w:t>_estudiante</w:t>
       </w:r>
-      <w:proofErr w:type="spellEnd"/>
       <w:r>
         <w:rPr>
           <w:rFonts w:ascii="Arial" w:hAnsi="Arial" w:cs="Arial"/>
@@ -468,7 +466,6 @@
         </w:rPr>
         <w:t>[</w:t>
       </w:r>
-      <w:proofErr w:type="spellStart"/>
       <w:r>
         <w:rPr>
           <w:rFonts w:ascii="Arial" w:hAnsi="Arial" w:cs="Arial"/>
@@ -485,7 +482,6 @@
         </w:rPr>
         <w:t>_no_académicas</w:t>
       </w:r>
-      <w:proofErr w:type="spellEnd"/>
       <w:r>
         <w:rPr>
           <w:rFonts w:ascii="Arial" w:hAnsi="Arial" w:cs="Arial"/>
@@ -572,7 +568,6 @@
         </w:rPr>
         <w:t>[</w:t>
       </w:r>
-      <w:proofErr w:type="spellStart"/>
       <w:r>
         <w:rPr>
           <w:rFonts w:ascii="Arial" w:hAnsi="Arial" w:cs="Arial"/>
@@ -589,7 +584,6 @@
         </w:rPr>
         <w:t>monitorias</w:t>
       </w:r>
-      <w:proofErr w:type="spellEnd"/>
       <w:r>
         <w:rPr>
           <w:rFonts w:ascii="Arial" w:hAnsi="Arial" w:cs="Arial"/>
@@ -728,85 +722,25 @@
           <w:sz w:val="20"/>
           <w:szCs w:val="20"/>
         </w:rPr>
-        <w:t>:</w:t>
-      </w:r>
-    </w:p>
-    <w:p>
-      <w:pPr>
-        <w:jc w:val="both"/>
-        <w:rPr>
-          <w:rFonts w:ascii="Arial" w:hAnsi="Arial" w:cs="Arial"/>
-          <w:sz w:val="20"/>
-          <w:szCs w:val="20"/>
-        </w:rPr>
-      </w:pPr>
-    </w:p>
-    <w:p>
-      <w:pPr>
-        <w:jc w:val="both"/>
-        <w:rPr>
-          <w:rFonts w:ascii="Arial" w:hAnsi="Arial" w:cs="Arial"/>
-          <w:sz w:val="20"/>
-          <w:szCs w:val="20"/>
-        </w:rPr>
-      </w:pPr>
-      <w:r>
-        <w:rPr>
-          <w:rFonts w:ascii="Arial" w:hAnsi="Arial" w:cs="Arial"/>
-          <w:sz w:val="20"/>
-          <w:szCs w:val="20"/>
-        </w:rPr>
-        <w:t>[</w:t>
-      </w:r>
-      <w:proofErr w:type="spellStart"/>
-      <w:r>
-        <w:rPr>
-          <w:rFonts w:ascii="Arial" w:hAnsi="Arial" w:cs="Arial"/>
-          <w:sz w:val="20"/>
-          <w:szCs w:val="20"/>
-        </w:rPr>
-        <w:t>informe</w:t>
-      </w:r>
-      <w:r>
-        <w:rPr>
-          <w:rFonts w:ascii="Arial" w:hAnsi="Arial" w:cs="Arial"/>
-          <w:sz w:val="20"/>
-          <w:szCs w:val="20"/>
-        </w:rPr>
-        <w:t>_</w:t>
-      </w:r>
-      <w:r>
-        <w:rPr>
-          <w:rFonts w:ascii="Arial" w:hAnsi="Arial" w:cs="Arial"/>
-          <w:sz w:val="20"/>
-          <w:szCs w:val="20"/>
-        </w:rPr>
-        <w:t>rendimiento</w:t>
-      </w:r>
-      <w:r>
-        <w:rPr>
-          <w:rFonts w:ascii="Arial" w:hAnsi="Arial" w:cs="Arial"/>
-          <w:sz w:val="20"/>
-          <w:szCs w:val="20"/>
-        </w:rPr>
-        <w:t>_</w:t>
-      </w:r>
-      <w:r>
-        <w:rPr>
-          <w:rFonts w:ascii="Arial" w:hAnsi="Arial" w:cs="Arial"/>
-          <w:sz w:val="20"/>
-          <w:szCs w:val="20"/>
-        </w:rPr>
-        <w:t>académico</w:t>
-      </w:r>
-      <w:proofErr w:type="spellEnd"/>
-      <w:r>
-        <w:rPr>
-          <w:rFonts w:ascii="Arial" w:hAnsi="Arial" w:cs="Arial"/>
-          <w:sz w:val="20"/>
-          <w:szCs w:val="20"/>
-        </w:rPr>
-        <w:t>]</w:t>
+        <w:t>.</w:t>
+      </w:r>
+    </w:p>
+    <w:p>
+      <w:pPr>
+        <w:jc w:val="both"/>
+        <w:rPr>
+          <w:rFonts w:ascii="Arial" w:hAnsi="Arial" w:cs="Arial"/>
+          <w:sz w:val="20"/>
+          <w:szCs w:val="20"/>
+        </w:rPr>
+      </w:pPr>
+      <w:r>
+        <w:rPr>
+          <w:rFonts w:ascii="Arial" w:hAnsi="Arial" w:cs="Arial"/>
+          <w:sz w:val="20"/>
+          <w:szCs w:val="20"/>
+        </w:rPr>
+        <w:t>[info_academica]</w:t>
       </w:r>
     </w:p>
     <w:sectPr>
@@ -820,7 +754,7 @@
 </file>
 
 <file path=word/numbering.xml><?xml version="1.0" encoding="utf-8"?>
-<w:numbering xmlns:wpc="http://schemas.microsoft.com/office/word/2010/wordprocessingCanvas" xmlns:cx="http://schemas.microsoft.com/office/drawing/2014/chartex" xmlns:cx1="http://schemas.microsoft.com/office/drawing/2015/9/8/chartex" xmlns:cx2="http://schemas.microsoft.com/office/drawing/2015/10/21/chartex" xmlns:cx3="http://schemas.microsoft.com/office/drawing/2016/5/9/chartex" xmlns:cx4="http://schemas.microsoft.com/office/drawing/2016/5/10/chartex" xmlns:cx5="http://schemas.microsoft.com/office/drawing/2016/5/11/chartex" xmlns:cx6="http://schemas.microsoft.com/office/drawing/2016/5/12/chartex" xmlns:cx7="http://schemas.microsoft.com/office/drawing/2016/5/13/chartex" xmlns:cx8="http://schemas.microsoft.com/office/drawing/2016/5/14/chartex" xmlns:mc="http://schemas.openxmlformats.org/markup-compatibility/2006" xmlns:aink="http://schemas.microsoft.com/office/drawing/2016/ink" xmlns:am3d="http://schemas.microsoft.com/office/drawing/2017/model3d" xmlns:o="urn:schemas-microsoft-com:office:office" xmlns:oel="http://schemas.microsoft.com/office/2019/extlst" xmlns:r="http://schemas.openxmlformats.org/officeDocument/2006/relationships" xmlns:m="http://schemas.openxmlformats.org/officeDocument/2006/math" xmlns:v="urn:schemas-microsoft-com:vml" xmlns:wp14="http://schemas.microsoft.com/office/word/2010/wordprocessingDrawing" xmlns:wp="http://schemas.openxmlformats.org/drawingml/2006/wordprocessingDrawing" xmlns:w10="urn:schemas-microsoft-com:office:word" xmlns:w="http://schemas.openxmlformats.org/wordprocessingml/2006/main" xmlns:w14="http://schemas.microsoft.com/office/word/2010/wordml" xmlns:w15="http://schemas.microsoft.com/office/word/2012/wordml" xmlns:w16cex="http://schemas.microsoft.com/office/word/2018/wordml/cex" xmlns:w16cid="http://schemas.microsoft.com/office/word/2016/wordml/cid" xmlns:w16="http://schemas.microsoft.com/office/word/2018/wordml" xmlns:w16sdtdh="http://schemas.microsoft.com/office/word/2020/wordml/sdtdatahash" xmlns:w16se="http://schemas.microsoft.com/office/word/2015/wordml/symex" xmlns:wpg="http://schemas.microsoft.com/office/word/2010/wordprocessingGroup" xmlns:wpi="http://schemas.microsoft.com/office/word/2010/wordprocessingInk" xmlns:wne="http://schemas.microsoft.com/office/word/2006/wordml" xmlns:wps="http://schemas.microsoft.com/office/word/2010/wordprocessingShape" mc:Ignorable="w14 w15 w16se w16cid w16 w16cex w16sdtdh wp14">
+<w:numbering xmlns:wpc="http://schemas.microsoft.com/office/word/2010/wordprocessingCanvas" xmlns:cx="http://schemas.microsoft.com/office/drawing/2014/chartex" xmlns:cx1="http://schemas.microsoft.com/office/drawing/2015/9/8/chartex" xmlns:cx2="http://schemas.microsoft.com/office/drawing/2015/10/21/chartex" xmlns:cx3="http://schemas.microsoft.com/office/drawing/2016/5/9/chartex" xmlns:cx4="http://schemas.microsoft.com/office/drawing/2016/5/10/chartex" xmlns:cx5="http://schemas.microsoft.com/office/drawing/2016/5/11/chartex" xmlns:cx6="http://schemas.microsoft.com/office/drawing/2016/5/12/chartex" xmlns:cx7="http://schemas.microsoft.com/office/drawing/2016/5/13/chartex" xmlns:cx8="http://schemas.microsoft.com/office/drawing/2016/5/14/chartex" xmlns:mc="http://schemas.openxmlformats.org/markup-compatibility/2006" xmlns:aink="http://schemas.microsoft.com/office/drawing/2016/ink" xmlns:am3d="http://schemas.microsoft.com/office/drawing/2017/model3d" xmlns:o="urn:schemas-microsoft-com:office:office" xmlns:r="http://schemas.openxmlformats.org/officeDocument/2006/relationships" xmlns:m="http://schemas.openxmlformats.org/officeDocument/2006/math" xmlns:v="urn:schemas-microsoft-com:vml" xmlns:wp14="http://schemas.microsoft.com/office/word/2010/wordprocessingDrawing" xmlns:wp="http://schemas.openxmlformats.org/drawingml/2006/wordprocessingDrawing" xmlns:w10="urn:schemas-microsoft-com:office:word" xmlns:w="http://schemas.openxmlformats.org/wordprocessingml/2006/main" xmlns:w14="http://schemas.microsoft.com/office/word/2010/wordml" xmlns:w15="http://schemas.microsoft.com/office/word/2012/wordml" xmlns:w16cex="http://schemas.microsoft.com/office/word/2018/wordml/cex" xmlns:w16cid="http://schemas.microsoft.com/office/word/2016/wordml/cid" xmlns:w16="http://schemas.microsoft.com/office/word/2018/wordml" xmlns:w16sdtdh="http://schemas.microsoft.com/office/word/2020/wordml/sdtdatahash" xmlns:w16se="http://schemas.microsoft.com/office/word/2015/wordml/symex" xmlns:wpg="http://schemas.microsoft.com/office/word/2010/wordprocessingGroup" xmlns:wpi="http://schemas.microsoft.com/office/word/2010/wordprocessingInk" xmlns:wne="http://schemas.microsoft.com/office/word/2006/wordml" xmlns:wps="http://schemas.microsoft.com/office/word/2010/wordprocessingShape" mc:Ignorable="w14 w15 w16se w16cid w16 w16cex w16sdtdh wp14">
   <w:abstractNum w:abstractNumId="0" w15:restartNumberingAfterBreak="0">
     <w:nsid w:val="1A9F082E"/>
     <w:multiLevelType w:val="hybridMultilevel"/>
@@ -1047,10 +981,10 @@
       </w:rPr>
     </w:lvl>
   </w:abstractNum>
-  <w:num w:numId="1" w16cid:durableId="1498961651">
+  <w:num w:numId="1">
     <w:abstractNumId w:val="1"/>
   </w:num>
-  <w:num w:numId="2" w16cid:durableId="466509594">
+  <w:num w:numId="2">
     <w:abstractNumId w:val="0"/>
   </w:num>
 </w:numbering>

</xml_diff>

<commit_message>
feat: change report generation
There was a problem with the CREA and BU information in the generated report: the information was not being added correctly. Now, the problem has been fixed.
</commit_message>
<xml_diff>
--- a/crud/static/formats/Reporte general beneficiario.docx
+++ b/crud/static/formats/Reporte general beneficiario.docx
@@ -26,16 +26,17 @@
     </w:p>
     <w:p>
       <w:pPr>
-        <w:rPr>
-          <w:rFonts w:ascii="Arial" w:hAnsi="Arial" w:cs="Arial"/>
-          <w:sz w:val="20"/>
-          <w:szCs w:val="20"/>
-        </w:rPr>
-      </w:pPr>
-    </w:p>
-    <w:p>
-      <w:pPr>
-        <w:jc w:val="both"/>
+        <w:jc w:val="left"/>
+        <w:rPr>
+          <w:rFonts w:ascii="Arial" w:hAnsi="Arial" w:cs="Arial"/>
+          <w:sz w:val="20"/>
+          <w:szCs w:val="20"/>
+        </w:rPr>
+      </w:pPr>
+    </w:p>
+    <w:p>
+      <w:pPr>
+        <w:jc w:val="left"/>
         <w:rPr>
           <w:rFonts w:ascii="Arial" w:hAnsi="Arial" w:cs="Arial"/>
           <w:sz w:val="20"/>
@@ -53,17 +54,17 @@
     </w:p>
     <w:p>
       <w:pPr>
-        <w:jc w:val="both"/>
-        <w:rPr>
-          <w:rFonts w:ascii="Arial" w:hAnsi="Arial" w:cs="Arial"/>
-          <w:sz w:val="20"/>
-          <w:szCs w:val="20"/>
-        </w:rPr>
-      </w:pPr>
-    </w:p>
-    <w:p>
-      <w:pPr>
-        <w:jc w:val="both"/>
+        <w:jc w:val="left"/>
+        <w:rPr>
+          <w:rFonts w:ascii="Arial" w:hAnsi="Arial" w:cs="Arial"/>
+          <w:sz w:val="20"/>
+          <w:szCs w:val="20"/>
+        </w:rPr>
+      </w:pPr>
+    </w:p>
+    <w:p>
+      <w:pPr>
+        <w:jc w:val="left"/>
         <w:rPr>
           <w:rFonts w:ascii="Arial" w:hAnsi="Arial" w:cs="Arial"/>
           <w:b/>
@@ -85,7 +86,7 @@
     </w:p>
     <w:p>
       <w:pPr>
-        <w:jc w:val="both"/>
+        <w:jc w:val="left"/>
         <w:rPr>
           <w:rFonts w:ascii="Arial" w:hAnsi="Arial" w:cs="Arial"/>
           <w:sz w:val="20"/>
@@ -223,17 +224,17 @@
     </w:p>
     <w:p>
       <w:pPr>
-        <w:jc w:val="both"/>
-        <w:rPr>
-          <w:rFonts w:ascii="Arial" w:hAnsi="Arial" w:cs="Arial"/>
-          <w:sz w:val="20"/>
-          <w:szCs w:val="20"/>
-        </w:rPr>
-      </w:pPr>
-    </w:p>
-    <w:p>
-      <w:pPr>
-        <w:jc w:val="both"/>
+        <w:jc w:val="left"/>
+        <w:rPr>
+          <w:rFonts w:ascii="Arial" w:hAnsi="Arial" w:cs="Arial"/>
+          <w:sz w:val="20"/>
+          <w:szCs w:val="20"/>
+        </w:rPr>
+      </w:pPr>
+    </w:p>
+    <w:p>
+      <w:pPr>
+        <w:jc w:val="left"/>
         <w:rPr>
           <w:rFonts w:ascii="Arial" w:hAnsi="Arial" w:cs="Arial"/>
           <w:sz w:val="20"/>
@@ -267,17 +268,17 @@
     </w:p>
     <w:p>
       <w:pPr>
-        <w:jc w:val="both"/>
-        <w:rPr>
-          <w:rFonts w:ascii="Arial" w:hAnsi="Arial" w:cs="Arial"/>
-          <w:sz w:val="20"/>
-          <w:szCs w:val="20"/>
-        </w:rPr>
-      </w:pPr>
-    </w:p>
-    <w:p>
-      <w:pPr>
-        <w:jc w:val="both"/>
+        <w:jc w:val="left"/>
+        <w:rPr>
+          <w:rFonts w:ascii="Arial" w:hAnsi="Arial" w:cs="Arial"/>
+          <w:sz w:val="20"/>
+          <w:szCs w:val="20"/>
+        </w:rPr>
+      </w:pPr>
+    </w:p>
+    <w:p>
+      <w:pPr>
+        <w:jc w:val="left"/>
         <w:rPr>
           <w:rFonts w:ascii="Arial" w:hAnsi="Arial" w:cs="Arial"/>
           <w:b/>
@@ -299,7 +300,7 @@
     </w:p>
     <w:p>
       <w:pPr>
-        <w:jc w:val="both"/>
+        <w:jc w:val="left"/>
         <w:rPr>
           <w:rFonts w:ascii="Arial" w:hAnsi="Arial" w:cs="Arial"/>
           <w:sz w:val="20"/>
@@ -317,7 +318,7 @@
     </w:p>
     <w:p>
       <w:pPr>
-        <w:jc w:val="both"/>
+        <w:jc w:val="left"/>
         <w:rPr>
           <w:rFonts w:ascii="Arial" w:hAnsi="Arial" w:cs="Arial"/>
           <w:sz w:val="20"/>
@@ -332,6 +333,7 @@
         </w:rPr>
         <w:t>[</w:t>
       </w:r>
+      <w:proofErr w:type="spellStart"/>
       <w:r>
         <w:rPr>
           <w:rFonts w:ascii="Arial" w:hAnsi="Arial" w:cs="Arial"/>
@@ -348,6 +350,7 @@
         </w:rPr>
         <w:t>_estudiante</w:t>
       </w:r>
+      <w:proofErr w:type="spellEnd"/>
       <w:r>
         <w:rPr>
           <w:rFonts w:ascii="Arial" w:hAnsi="Arial" w:cs="Arial"/>
@@ -359,17 +362,17 @@
     </w:p>
     <w:p>
       <w:pPr>
-        <w:jc w:val="both"/>
-        <w:rPr>
-          <w:rFonts w:ascii="Arial" w:hAnsi="Arial" w:cs="Arial"/>
-          <w:sz w:val="20"/>
-          <w:szCs w:val="20"/>
-        </w:rPr>
-      </w:pPr>
-    </w:p>
-    <w:p>
-      <w:pPr>
-        <w:jc w:val="both"/>
+        <w:jc w:val="left"/>
+        <w:rPr>
+          <w:rFonts w:ascii="Arial" w:hAnsi="Arial" w:cs="Arial"/>
+          <w:sz w:val="20"/>
+          <w:szCs w:val="20"/>
+        </w:rPr>
+      </w:pPr>
+    </w:p>
+    <w:p>
+      <w:pPr>
+        <w:jc w:val="left"/>
         <w:rPr>
           <w:rFonts w:ascii="Arial" w:hAnsi="Arial" w:cs="Arial"/>
           <w:b/>
@@ -401,7 +404,7 @@
     </w:p>
     <w:p>
       <w:pPr>
-        <w:jc w:val="both"/>
+        <w:jc w:val="left"/>
         <w:rPr>
           <w:rFonts w:ascii="Arial" w:hAnsi="Arial" w:cs="Arial"/>
           <w:sz w:val="20"/>
@@ -451,7 +454,7 @@
     </w:p>
     <w:p>
       <w:pPr>
-        <w:jc w:val="both"/>
+        <w:jc w:val="left"/>
         <w:rPr>
           <w:rFonts w:ascii="Arial" w:hAnsi="Arial" w:cs="Arial"/>
           <w:sz w:val="20"/>
@@ -466,6 +469,7 @@
         </w:rPr>
         <w:t>[</w:t>
       </w:r>
+      <w:proofErr w:type="spellStart"/>
       <w:r>
         <w:rPr>
           <w:rFonts w:ascii="Arial" w:hAnsi="Arial" w:cs="Arial"/>
@@ -482,6 +486,7 @@
         </w:rPr>
         <w:t>_no_académicas</w:t>
       </w:r>
+      <w:proofErr w:type="spellEnd"/>
       <w:r>
         <w:rPr>
           <w:rFonts w:ascii="Arial" w:hAnsi="Arial" w:cs="Arial"/>
@@ -493,17 +498,17 @@
     </w:p>
     <w:p>
       <w:pPr>
-        <w:jc w:val="both"/>
-        <w:rPr>
-          <w:rFonts w:ascii="Arial" w:hAnsi="Arial" w:cs="Arial"/>
-          <w:sz w:val="20"/>
-          <w:szCs w:val="20"/>
-        </w:rPr>
-      </w:pPr>
-    </w:p>
-    <w:p>
-      <w:pPr>
-        <w:jc w:val="both"/>
+        <w:jc w:val="left"/>
+        <w:rPr>
+          <w:rFonts w:ascii="Arial" w:hAnsi="Arial" w:cs="Arial"/>
+          <w:sz w:val="20"/>
+          <w:szCs w:val="20"/>
+        </w:rPr>
+      </w:pPr>
+    </w:p>
+    <w:p>
+      <w:pPr>
+        <w:jc w:val="left"/>
         <w:rPr>
           <w:rFonts w:ascii="Arial" w:hAnsi="Arial" w:cs="Arial"/>
           <w:b/>
@@ -535,7 +540,7 @@
     </w:p>
     <w:p>
       <w:pPr>
-        <w:jc w:val="both"/>
+        <w:jc w:val="left"/>
         <w:rPr>
           <w:rFonts w:ascii="Arial" w:hAnsi="Arial" w:cs="Arial"/>
           <w:sz w:val="20"/>
@@ -553,7 +558,7 @@
     </w:p>
     <w:p>
       <w:pPr>
-        <w:jc w:val="both"/>
+        <w:jc w:val="left"/>
         <w:rPr>
           <w:rFonts w:ascii="Arial" w:hAnsi="Arial" w:cs="Arial"/>
           <w:sz w:val="20"/>
@@ -568,6 +573,7 @@
         </w:rPr>
         <w:t>[</w:t>
       </w:r>
+      <w:proofErr w:type="spellStart"/>
       <w:r>
         <w:rPr>
           <w:rFonts w:ascii="Arial" w:hAnsi="Arial" w:cs="Arial"/>
@@ -584,6 +590,7 @@
         </w:rPr>
         <w:t>monitorias</w:t>
       </w:r>
+      <w:proofErr w:type="spellEnd"/>
       <w:r>
         <w:rPr>
           <w:rFonts w:ascii="Arial" w:hAnsi="Arial" w:cs="Arial"/>
@@ -595,17 +602,17 @@
     </w:p>
     <w:p>
       <w:pPr>
-        <w:jc w:val="both"/>
-        <w:rPr>
-          <w:rFonts w:ascii="Arial" w:hAnsi="Arial" w:cs="Arial"/>
-          <w:sz w:val="20"/>
-          <w:szCs w:val="20"/>
-        </w:rPr>
-      </w:pPr>
-    </w:p>
-    <w:p>
-      <w:pPr>
-        <w:jc w:val="both"/>
+        <w:jc w:val="left"/>
+        <w:rPr>
+          <w:rFonts w:ascii="Arial" w:hAnsi="Arial" w:cs="Arial"/>
+          <w:sz w:val="20"/>
+          <w:szCs w:val="20"/>
+        </w:rPr>
+      </w:pPr>
+    </w:p>
+    <w:p>
+      <w:pPr>
+        <w:jc w:val="left"/>
         <w:rPr>
           <w:rFonts w:ascii="Arial" w:hAnsi="Arial" w:cs="Arial"/>
           <w:b/>
@@ -637,7 +644,7 @@
     </w:p>
     <w:p>
       <w:pPr>
-        <w:jc w:val="both"/>
+        <w:jc w:val="left"/>
         <w:rPr>
           <w:rFonts w:ascii="Arial" w:hAnsi="Arial" w:cs="Arial"/>
           <w:sz w:val="20"/>
@@ -727,20 +734,38 @@
     </w:p>
     <w:p>
       <w:pPr>
-        <w:jc w:val="both"/>
-        <w:rPr>
-          <w:rFonts w:ascii="Arial" w:hAnsi="Arial" w:cs="Arial"/>
-          <w:sz w:val="20"/>
-          <w:szCs w:val="20"/>
-        </w:rPr>
-      </w:pPr>
-      <w:r>
-        <w:rPr>
-          <w:rFonts w:ascii="Arial" w:hAnsi="Arial" w:cs="Arial"/>
-          <w:sz w:val="20"/>
-          <w:szCs w:val="20"/>
-        </w:rPr>
-        <w:t>[info_academica]</w:t>
+        <w:jc w:val="left"/>
+        <w:rPr>
+          <w:rFonts w:ascii="Arial" w:hAnsi="Arial" w:cs="Arial"/>
+          <w:sz w:val="20"/>
+          <w:szCs w:val="20"/>
+        </w:rPr>
+      </w:pPr>
+      <w:r>
+        <w:rPr>
+          <w:rFonts w:ascii="Arial" w:hAnsi="Arial" w:cs="Arial"/>
+          <w:sz w:val="20"/>
+          <w:szCs w:val="20"/>
+        </w:rPr>
+        <w:t>[</w:t>
+      </w:r>
+      <w:proofErr w:type="spellStart"/>
+      <w:r>
+        <w:rPr>
+          <w:rFonts w:ascii="Arial" w:hAnsi="Arial" w:cs="Arial"/>
+          <w:sz w:val="20"/>
+          <w:szCs w:val="20"/>
+        </w:rPr>
+        <w:t>info_academica</w:t>
+      </w:r>
+      <w:proofErr w:type="spellEnd"/>
+      <w:r>
+        <w:rPr>
+          <w:rFonts w:ascii="Arial" w:hAnsi="Arial" w:cs="Arial"/>
+          <w:sz w:val="20"/>
+          <w:szCs w:val="20"/>
+        </w:rPr>
+        <w:t>]</w:t>
       </w:r>
     </w:p>
     <w:sectPr>
@@ -1388,7 +1413,10 @@
   <w:style w:type="paragraph" w:default="1" w:styleId="Normal">
     <w:name w:val="Normal"/>
     <w:qFormat/>
-    <w:rsid w:val="0009258B"/>
+    <w:rsid w:val="00E5419E"/>
+    <w:pPr>
+      <w:jc w:val="both"/>
+    </w:pPr>
     <w:rPr>
       <w:rFonts w:ascii="Times New Roman" w:hAnsi="Times New Roman"/>
       <w:color w:val="000000" w:themeColor="text1"/>

</xml_diff>